<commit_message>
UI & game controls
</commit_message>
<xml_diff>
--- a/Programming References/GameControls.docx
+++ b/Programming References/GameControls.docx
@@ -27,87 +27,137 @@
         </w:rPr>
         <w:t xml:space="preserve">GAME CONTROLS</w:t>
         <w:br/>
+      </w:r>
+      <w:r>
+        <w:rPr>
+          <w:rFonts w:ascii="Calibri" w:hAnsi="Calibri" w:cs="Calibri" w:eastAsia="Calibri"/>
+          <w:b/>
+          <w:color w:val="auto"/>
+          <w:spacing w:val="0"/>
+          <w:position w:val="0"/>
+          <w:sz w:val="22"/>
+          <w:shd w:fill="auto" w:val="clear"/>
+        </w:rPr>
         <w:br/>
         <w:t xml:space="preserve">UI </w:t>
         <w:br/>
-        <w:t xml:space="preserve">-Health</w:t>
-        <w:br/>
-        <w:t xml:space="preserve">-Weapon hotkeys(?)</w:t>
-        <w:br/>
-        <w:t xml:space="preserve">-Inventory button(like a little backpack or something?)</w:t>
-        <w:br/>
-      </w:r>
-    </w:p>
-    <w:p>
-      <w:pPr>
-        <w:spacing w:before="0" w:after="200" w:line="276"/>
-        <w:ind w:right="0" w:left="0" w:firstLine="0"/>
-        <w:jc w:val="left"/>
-        <w:rPr>
-          <w:rFonts w:ascii="Calibri" w:hAnsi="Calibri" w:cs="Calibri" w:eastAsia="Calibri"/>
-          <w:color w:val="auto"/>
-          <w:spacing w:val="0"/>
-          <w:position w:val="0"/>
-          <w:sz w:val="22"/>
-          <w:shd w:fill="auto" w:val="clear"/>
-        </w:rPr>
-      </w:pPr>
-      <w:r>
-        <w:rPr>
-          <w:rFonts w:ascii="Calibri" w:hAnsi="Calibri" w:cs="Calibri" w:eastAsia="Calibri"/>
-          <w:color w:val="auto"/>
-          <w:spacing w:val="0"/>
-          <w:position w:val="0"/>
-          <w:sz w:val="22"/>
-          <w:shd w:fill="auto" w:val="clear"/>
-        </w:rPr>
-        <w:br/>
+      </w:r>
+      <w:r>
+        <w:rPr>
+          <w:rFonts w:ascii="Calibri" w:hAnsi="Calibri" w:cs="Calibri" w:eastAsia="Calibri"/>
+          <w:color w:val="auto"/>
+          <w:spacing w:val="0"/>
+          <w:position w:val="0"/>
+          <w:sz w:val="22"/>
+          <w:shd w:fill="auto" w:val="clear"/>
+        </w:rPr>
+        <w:t xml:space="preserve">-Health (linksboven)</w:t>
+        <w:br/>
+        <w:t xml:space="preserve">-Weapon hotkeys (linksboven onder health)</w:t>
+        <w:br/>
+        <w:t xml:space="preserve">-hotkeys for Inventory tabs ( I M P J) (rechtsonderin)</w:t>
+        <w:br/>
+        <w:t xml:space="preserve">-Popup text(item added etc.) ( rechtsbovenin)</w:t>
+      </w:r>
+    </w:p>
+    <w:p>
+      <w:pPr>
+        <w:spacing w:before="0" w:after="200" w:line="276"/>
+        <w:ind w:right="0" w:left="0" w:firstLine="0"/>
+        <w:jc w:val="left"/>
+        <w:rPr>
+          <w:rFonts w:ascii="Calibri" w:hAnsi="Calibri" w:cs="Calibri" w:eastAsia="Calibri"/>
+          <w:b/>
+          <w:color w:val="auto"/>
+          <w:spacing w:val="0"/>
+          <w:position w:val="0"/>
+          <w:sz w:val="22"/>
+          <w:shd w:fill="auto" w:val="clear"/>
+        </w:rPr>
+      </w:pPr>
+      <w:r>
+        <w:rPr>
+          <w:rFonts w:ascii="Calibri" w:hAnsi="Calibri" w:cs="Calibri" w:eastAsia="Calibri"/>
+          <w:color w:val="auto"/>
+          <w:spacing w:val="0"/>
+          <w:position w:val="0"/>
+          <w:sz w:val="22"/>
+          <w:shd w:fill="auto" w:val="clear"/>
+        </w:rPr>
+        <w:br/>
+      </w:r>
+      <w:r>
+        <w:rPr>
+          <w:rFonts w:ascii="Calibri" w:hAnsi="Calibri" w:cs="Calibri" w:eastAsia="Calibri"/>
+          <w:b/>
+          <w:color w:val="auto"/>
+          <w:spacing w:val="0"/>
+          <w:position w:val="0"/>
+          <w:sz w:val="22"/>
+          <w:shd w:fill="auto" w:val="clear"/>
+        </w:rPr>
         <w:t xml:space="preserve">Player controls </w:t>
+      </w:r>
+      <w:r>
+        <w:rPr>
+          <w:rFonts w:ascii="Calibri" w:hAnsi="Calibri" w:cs="Calibri" w:eastAsia="Calibri"/>
+          <w:color w:val="auto"/>
+          <w:spacing w:val="0"/>
+          <w:position w:val="0"/>
+          <w:sz w:val="22"/>
+          <w:shd w:fill="auto" w:val="clear"/>
+        </w:rPr>
         <w:br/>
         <w:t xml:space="preserve">-Walking: WASD or Arrow keys</w:t>
-      </w:r>
-    </w:p>
-    <w:p>
-      <w:pPr>
-        <w:spacing w:before="0" w:after="200" w:line="276"/>
-        <w:ind w:right="0" w:left="0" w:firstLine="0"/>
-        <w:jc w:val="left"/>
-        <w:rPr>
-          <w:rFonts w:ascii="Calibri" w:hAnsi="Calibri" w:cs="Calibri" w:eastAsia="Calibri"/>
-          <w:b/>
-          <w:color w:val="auto"/>
-          <w:spacing w:val="0"/>
-          <w:position w:val="0"/>
-          <w:sz w:val="22"/>
-          <w:shd w:fill="auto" w:val="clear"/>
-        </w:rPr>
-      </w:pPr>
-    </w:p>
-    <w:p>
-      <w:pPr>
-        <w:spacing w:before="0" w:after="200" w:line="276"/>
-        <w:ind w:right="0" w:left="0" w:firstLine="0"/>
-        <w:jc w:val="left"/>
-        <w:rPr>
-          <w:rFonts w:ascii="Calibri" w:hAnsi="Calibri" w:cs="Calibri" w:eastAsia="Calibri"/>
-          <w:color w:val="auto"/>
-          <w:spacing w:val="0"/>
-          <w:position w:val="0"/>
-          <w:sz w:val="22"/>
-          <w:shd w:fill="auto" w:val="clear"/>
-        </w:rPr>
-      </w:pPr>
-      <w:r>
-        <w:rPr>
-          <w:rFonts w:ascii="Calibri" w:hAnsi="Calibri" w:cs="Calibri" w:eastAsia="Calibri"/>
-          <w:b/>
-          <w:color w:val="auto"/>
-          <w:spacing w:val="0"/>
-          <w:position w:val="0"/>
-          <w:sz w:val="22"/>
-          <w:shd w:fill="auto" w:val="clear"/>
-        </w:rPr>
-        <w:t xml:space="preserve">MENUS </w:t>
+        <w:br/>
+        <w:t xml:space="preserve">-Space : Jump</w:t>
+        <w:br/>
+        <w:t xml:space="preserve">-Shift(hold) : Run</w:t>
+        <w:br/>
+        <w:t xml:space="preserve">-LMB : Attack</w:t>
+        <w:br/>
+        <w:t xml:space="preserve">-RMB: Interaction </w:t>
+        <w:br/>
+        <w:t xml:space="preserve">-Scrollwheel : Switching weapons</w:t>
+        <w:br/>
+        <w:t xml:space="preserve">-1 t/m 5 Switch weapons (prefixed slots)</w:t>
+        <w:br/>
+        <w:t xml:space="preserve">- "I" for opening inventory</w:t>
+        <w:br/>
+        <w:t xml:space="preserve">- "M" for opening map</w:t>
+        <w:br/>
+        <w:t xml:space="preserve">- "J " for journal / quests</w:t>
+        <w:br/>
+        <w:t xml:space="preserve">- "P " for player stats</w:t>
+        <w:br/>
+        <w:t xml:space="preserve">- "Esc" for menu (open &amp; close)</w:t>
+      </w:r>
+    </w:p>
+    <w:p>
+      <w:pPr>
+        <w:spacing w:before="0" w:after="200" w:line="276"/>
+        <w:ind w:right="0" w:left="0" w:firstLine="0"/>
+        <w:jc w:val="left"/>
+        <w:rPr>
+          <w:rFonts w:ascii="Calibri" w:hAnsi="Calibri" w:cs="Calibri" w:eastAsia="Calibri"/>
+          <w:color w:val="auto"/>
+          <w:spacing w:val="0"/>
+          <w:position w:val="0"/>
+          <w:sz w:val="22"/>
+          <w:shd w:fill="auto" w:val="clear"/>
+        </w:rPr>
+      </w:pPr>
+      <w:r>
+        <w:rPr>
+          <w:rFonts w:ascii="Calibri" w:hAnsi="Calibri" w:cs="Calibri" w:eastAsia="Calibri"/>
+          <w:b/>
+          <w:color w:val="auto"/>
+          <w:spacing w:val="0"/>
+          <w:position w:val="0"/>
+          <w:sz w:val="22"/>
+          <w:shd w:fill="auto" w:val="clear"/>
+        </w:rPr>
+        <w:t xml:space="preserve">MENUS (all menus pause the game)</w:t>
       </w:r>
       <w:r>
         <w:rPr>
@@ -155,15 +205,186 @@
         <w:t xml:space="preserve">-Player menu</w:t>
         <w:br/>
         <w:tab/>
-        <w:t xml:space="preserve">-Player stats</w:t>
-        <w:br/>
-        <w:tab/>
-        <w:t xml:space="preserve">-Quest tab(current quests)</w:t>
-        <w:br/>
-        <w:tab/>
-        <w:t xml:space="preserve">-Inventory tab(current inventory)</w:t>
-        <w:br/>
-        <w:br/>
+        <w:t xml:space="preserve">-Player stats ( P )</w:t>
+        <w:br/>
+        <w:tab/>
+        <w:tab/>
+        <w:t xml:space="preserve">-Player model</w:t>
+        <w:br/>
+        <w:tab/>
+        <w:tab/>
+        <w:t xml:space="preserve">-health/ damage</w:t>
+        <w:br/>
+        <w:tab/>
+        <w:tab/>
+        <w:t xml:space="preserve">-Weapon + upgrades</w:t>
+        <w:br/>
+        <w:tab/>
+        <w:tab/>
+        <w:t xml:space="preserve">-written stats: (percentages, quests 1/1)</w:t>
+        <w:br/>
+        <w:tab/>
+        <w:t xml:space="preserve">-Quest tab(current quests) (J)</w:t>
+        <w:br/>
+        <w:tab/>
+        <w:tab/>
+        <w:t xml:space="preserve">-active</w:t>
+        <w:br/>
+        <w:tab/>
+        <w:tab/>
+        <w:t xml:space="preserve">-Completed</w:t>
+        <w:br/>
+        <w:tab/>
+        <w:t xml:space="preserve">-Inventory tab(current inventory)(I) </w:t>
+        <w:br/>
+        <w:tab/>
+        <w:tab/>
+        <w:t xml:space="preserve">-Inventory slots</w:t>
+        <w:br/>
+        <w:tab/>
+        <w:t xml:space="preserve">-Map (M)</w:t>
+        <w:br/>
+        <w:tab/>
+        <w:t xml:space="preserve">- Arrow buttons for switching between tabs</w:t>
+        <w:br/>
+        <w:br/>
+      </w:r>
+      <w:r>
+        <w:rPr>
+          <w:rFonts w:ascii="Calibri" w:hAnsi="Calibri" w:cs="Calibri" w:eastAsia="Calibri"/>
+          <w:b/>
+          <w:color w:val="auto"/>
+          <w:spacing w:val="0"/>
+          <w:position w:val="0"/>
+          <w:sz w:val="22"/>
+          <w:shd w:fill="auto" w:val="clear"/>
+        </w:rPr>
+        <w:t xml:space="preserve">SAVE POINT MENU </w:t>
+      </w:r>
+    </w:p>
+    <w:p>
+      <w:pPr>
+        <w:spacing w:before="0" w:after="200" w:line="276"/>
+        <w:ind w:right="0" w:left="0" w:firstLine="0"/>
+        <w:jc w:val="left"/>
+        <w:rPr>
+          <w:rFonts w:ascii="Calibri" w:hAnsi="Calibri" w:cs="Calibri" w:eastAsia="Calibri"/>
+          <w:b/>
+          <w:color w:val="auto"/>
+          <w:spacing w:val="0"/>
+          <w:position w:val="0"/>
+          <w:sz w:val="22"/>
+          <w:shd w:fill="auto" w:val="clear"/>
+        </w:rPr>
+      </w:pPr>
+      <w:r>
+        <w:rPr>
+          <w:rFonts w:ascii="Calibri" w:hAnsi="Calibri" w:cs="Calibri" w:eastAsia="Calibri"/>
+          <w:color w:val="auto"/>
+          <w:spacing w:val="0"/>
+          <w:position w:val="0"/>
+          <w:sz w:val="22"/>
+          <w:shd w:fill="auto" w:val="clear"/>
+        </w:rPr>
+        <w:t xml:space="preserve">-Save button</w:t>
+      </w:r>
+      <w:r>
+        <w:rPr>
+          <w:rFonts w:ascii="Calibri" w:hAnsi="Calibri" w:cs="Calibri" w:eastAsia="Calibri"/>
+          <w:b/>
+          <w:color w:val="auto"/>
+          <w:spacing w:val="0"/>
+          <w:position w:val="0"/>
+          <w:sz w:val="22"/>
+          <w:shd w:fill="auto" w:val="clear"/>
+        </w:rPr>
+        <w:br/>
+      </w:r>
+      <w:r>
+        <w:rPr>
+          <w:rFonts w:ascii="Calibri" w:hAnsi="Calibri" w:cs="Calibri" w:eastAsia="Calibri"/>
+          <w:color w:val="auto"/>
+          <w:spacing w:val="0"/>
+          <w:position w:val="0"/>
+          <w:sz w:val="22"/>
+          <w:shd w:fill="auto" w:val="clear"/>
+        </w:rPr>
+        <w:t xml:space="preserve">-Buttons for fast travel </w:t>
+      </w:r>
+    </w:p>
+    <w:p>
+      <w:pPr>
+        <w:spacing w:before="0" w:after="200" w:line="276"/>
+        <w:ind w:right="0" w:left="0" w:firstLine="0"/>
+        <w:jc w:val="left"/>
+        <w:rPr>
+          <w:rFonts w:ascii="Calibri" w:hAnsi="Calibri" w:cs="Calibri" w:eastAsia="Calibri"/>
+          <w:b/>
+          <w:color w:val="auto"/>
+          <w:spacing w:val="0"/>
+          <w:position w:val="0"/>
+          <w:sz w:val="22"/>
+          <w:shd w:fill="auto" w:val="clear"/>
+        </w:rPr>
+      </w:pPr>
+    </w:p>
+    <w:p>
+      <w:pPr>
+        <w:spacing w:before="0" w:after="200" w:line="276"/>
+        <w:ind w:right="0" w:left="0" w:firstLine="0"/>
+        <w:jc w:val="left"/>
+        <w:rPr>
+          <w:rFonts w:ascii="Calibri" w:hAnsi="Calibri" w:cs="Calibri" w:eastAsia="Calibri"/>
+          <w:b/>
+          <w:color w:val="auto"/>
+          <w:spacing w:val="0"/>
+          <w:position w:val="0"/>
+          <w:sz w:val="22"/>
+          <w:shd w:fill="auto" w:val="clear"/>
+        </w:rPr>
+      </w:pPr>
+      <w:r>
+        <w:rPr>
+          <w:rFonts w:ascii="Calibri" w:hAnsi="Calibri" w:cs="Calibri" w:eastAsia="Calibri"/>
+          <w:b/>
+          <w:color w:val="auto"/>
+          <w:spacing w:val="0"/>
+          <w:position w:val="0"/>
+          <w:sz w:val="22"/>
+          <w:shd w:fill="auto" w:val="clear"/>
+        </w:rPr>
+        <w:t xml:space="preserve">CONVERSATION "MENU"</w:t>
+      </w:r>
+    </w:p>
+    <w:p>
+      <w:pPr>
+        <w:spacing w:before="0" w:after="200" w:line="276"/>
+        <w:ind w:right="0" w:left="0" w:firstLine="0"/>
+        <w:jc w:val="left"/>
+        <w:rPr>
+          <w:rFonts w:ascii="Calibri" w:hAnsi="Calibri" w:cs="Calibri" w:eastAsia="Calibri"/>
+          <w:b/>
+          <w:color w:val="auto"/>
+          <w:spacing w:val="0"/>
+          <w:position w:val="0"/>
+          <w:sz w:val="22"/>
+          <w:shd w:fill="auto" w:val="clear"/>
+        </w:rPr>
+      </w:pPr>
+      <w:r>
+        <w:rPr>
+          <w:rFonts w:ascii="Calibri" w:hAnsi="Calibri" w:cs="Calibri" w:eastAsia="Calibri"/>
+          <w:color w:val="auto"/>
+          <w:spacing w:val="0"/>
+          <w:position w:val="0"/>
+          <w:sz w:val="22"/>
+          <w:shd w:fill="auto" w:val="clear"/>
+        </w:rPr>
+        <w:t xml:space="preserve">-Speech bubble, text, character name</w:t>
+        <w:br/>
+        <w:t xml:space="preserve">-Next button</w:t>
+        <w:br/>
+        <w:t xml:space="preserve">-Quest buttons</w:t>
         <w:br/>
       </w:r>
     </w:p>
@@ -271,6 +492,45 @@
           <w:shd w:fill="auto" w:val="clear"/>
         </w:rPr>
         <w:t xml:space="preserve">-Exit game</w:t>
+      </w:r>
+    </w:p>
+    <w:p>
+      <w:pPr>
+        <w:spacing w:before="0" w:after="200" w:line="276"/>
+        <w:ind w:right="0" w:left="0" w:firstLine="0"/>
+        <w:jc w:val="left"/>
+        <w:rPr>
+          <w:rFonts w:ascii="Calibri" w:hAnsi="Calibri" w:cs="Calibri" w:eastAsia="Calibri"/>
+          <w:color w:val="auto"/>
+          <w:spacing w:val="0"/>
+          <w:position w:val="0"/>
+          <w:sz w:val="22"/>
+          <w:shd w:fill="auto" w:val="clear"/>
+        </w:rPr>
+      </w:pPr>
+      <w:r>
+        <w:rPr>
+          <w:rFonts w:ascii="Calibri" w:hAnsi="Calibri" w:cs="Calibri" w:eastAsia="Calibri"/>
+          <w:b/>
+          <w:color w:val="auto"/>
+          <w:spacing w:val="0"/>
+          <w:position w:val="0"/>
+          <w:sz w:val="22"/>
+          <w:shd w:fill="auto" w:val="clear"/>
+        </w:rPr>
+        <w:t xml:space="preserve">CREDITS</w:t>
+        <w:br/>
+      </w:r>
+      <w:r>
+        <w:rPr>
+          <w:rFonts w:ascii="Calibri" w:hAnsi="Calibri" w:cs="Calibri" w:eastAsia="Calibri"/>
+          <w:color w:val="auto"/>
+          <w:spacing w:val="0"/>
+          <w:position w:val="0"/>
+          <w:sz w:val="22"/>
+          <w:shd w:fill="auto" w:val="clear"/>
+        </w:rPr>
+        <w:t xml:space="preserve">-classic scroll credits </w:t>
         <w:br/>
       </w:r>
     </w:p>

</xml_diff>